<commit_message>
Add vinculo a cv digital
Add vinculo a cv digital
</commit_message>
<xml_diff>
--- a/CV-Benkis-GM.docx
+++ b/CV-Benkis-GM.docx
@@ -44,7 +44,7 @@
                     </pic:cNvPicPr>
                   </pic:nvPicPr>
                   <pic:blipFill rotWithShape="1">
-                    <a:blip r:embed="rId5" cstate="print">
+                    <a:blip r:embed="rId6" cstate="print">
                       <a:duotone>
                         <a:schemeClr val="bg2">
                           <a:shade val="45000"/>
@@ -123,7 +123,7 @@
                     </pic:cNvPicPr>
                   </pic:nvPicPr>
                   <pic:blipFill rotWithShape="1">
-                    <a:blip r:embed="rId6" cstate="print">
+                    <a:blip r:embed="rId7" cstate="print">
                       <a:extLst>
                         <a:ext uri="{28A0092B-C50C-407E-A947-70E740481C1C}">
                           <a14:useLocalDpi xmlns:a14="http://schemas.microsoft.com/office/drawing/2010/main" val="0"/>
@@ -194,7 +194,7 @@
                     <pic:cNvPicPr/>
                   </pic:nvPicPr>
                   <pic:blipFill>
-                    <a:blip r:embed="rId7">
+                    <a:blip r:embed="rId8">
                       <a:duotone>
                         <a:schemeClr val="bg2">
                           <a:shade val="45000"/>
@@ -340,7 +340,7 @@
             <o:lock v:ext="edit" aspectratio="t"/>
           </v:shapetype>
           <v:shape id="_x0000_s1116" type="#_x0000_t75" style="position:absolute;left:0;text-align:left;margin-left:251.95pt;margin-top:93.6pt;width:30.95pt;height:30.95pt;z-index:-251663360;mso-position-horizontal-relative:page">
-            <v:imagedata r:id="rId8" o:title=""/>
+            <v:imagedata r:id="rId9" o:title=""/>
             <w10:wrap anchorx="page"/>
           </v:shape>
         </w:pict>
@@ -636,7 +636,7 @@
         </w:rPr>
         <w:t xml:space="preserve"> </w:t>
       </w:r>
-      <w:hyperlink r:id="rId9">
+      <w:hyperlink r:id="rId10">
         <w:r>
           <w:rPr>
             <w:rFonts w:ascii="Calibri" w:eastAsia="Calibri" w:hAnsi="Calibri" w:cs="Calibri"/>
@@ -797,7 +797,7 @@
         <w:pict>
           <v:group id="_x0000_s1113" style="position:absolute;left:0;text-align:left;margin-left:238.7pt;margin-top:68.95pt;width:318.3pt;height:9.35pt;z-index:-251664384;mso-position-horizontal-relative:page" coordorigin="4774,1379" coordsize="6366,187">
             <v:shape id="_x0000_s1115" type="#_x0000_t75" style="position:absolute;left:4838;top:1379;width:6242;height:187">
-              <v:imagedata r:id="rId10" o:title=""/>
+              <v:imagedata r:id="rId11" o:title=""/>
             </v:shape>
             <v:shape id="_x0000_s1114" style="position:absolute;left:4789;top:1437;width:6336;height:0" coordorigin="4789,1437" coordsize="6336,0" path="m4789,1437r6336,e" filled="f" strokeweight="1.5pt">
               <v:path arrowok="t"/>
@@ -880,7 +880,7 @@
         </w:rPr>
         <w:t>s</w:t>
       </w:r>
-      <w:hyperlink r:id="rId11">
+      <w:hyperlink r:id="rId12">
         <w:r>
           <w:rPr>
             <w:rFonts w:ascii="Calibri" w:eastAsia="Calibri" w:hAnsi="Calibri" w:cs="Calibri"/>
@@ -978,10 +978,10 @@
         <w:pict>
           <v:group id="_x0000_s1110" style="position:absolute;margin-left:6.15pt;margin-top:698.3pt;width:117pt;height:112.65pt;z-index:-251645952;mso-position-horizontal-relative:page;mso-position-vertical-relative:page" coordorigin="123,13966" coordsize="2340,2253">
             <v:shape id="_x0000_s1112" type="#_x0000_t75" style="position:absolute;left:227;top:13966;width:2104;height:2151">
-              <v:imagedata r:id="rId12" o:title=""/>
+              <v:imagedata r:id="rId13" o:title=""/>
             </v:shape>
             <v:shape id="_x0000_s1111" type="#_x0000_t75" style="position:absolute;left:123;top:13980;width:2340;height:2239">
-              <v:imagedata r:id="rId13" o:title=""/>
+              <v:imagedata r:id="rId14" o:title=""/>
             </v:shape>
             <w10:wrap anchorx="page" anchory="page"/>
           </v:group>
@@ -1034,19 +1034,19 @@
               <v:path arrowok="t"/>
             </v:shape>
             <v:shape id="_x0000_s1100" type="#_x0000_t75" style="position:absolute;left:7503;top:1855;width:308;height:308">
-              <v:imagedata r:id="rId14" o:title=""/>
+              <v:imagedata r:id="rId15" o:title=""/>
             </v:shape>
             <v:shape id="_x0000_s1099" type="#_x0000_t75" style="position:absolute;left:7510;top:2344;width:308;height:308">
-              <v:imagedata r:id="rId14" o:title=""/>
+              <v:imagedata r:id="rId15" o:title=""/>
             </v:shape>
             <v:shape id="_x0000_s1098" type="#_x0000_t75" style="position:absolute;left:3107;top:2401;width:288;height:288">
-              <v:imagedata r:id="rId15" o:title=""/>
+              <v:imagedata r:id="rId16" o:title=""/>
             </v:shape>
             <v:shape id="_x0000_s1097" type="#_x0000_t75" style="position:absolute;left:3107;top:1849;width:288;height:288">
-              <v:imagedata r:id="rId16" o:title=""/>
+              <v:imagedata r:id="rId17" o:title=""/>
             </v:shape>
             <v:shape id="_x0000_s1096" type="#_x0000_t75" style="position:absolute;left:311;top:160;width:2525;height:2735">
-              <v:imagedata r:id="rId17" o:title=""/>
+              <v:imagedata r:id="rId18" o:title=""/>
             </v:shape>
             <w10:wrap anchorx="page" anchory="page"/>
           </v:group>
@@ -1253,7 +1253,7 @@
           </mc:Choice>
           <mc:Fallback>
             <w:pict>
-              <v:shape w14:anchorId="23E2B3EE" id="Arco 14" o:spid="_x0000_s1026" style="position:absolute;margin-left:15pt;margin-top:.95pt;width:38.3pt;height:37.3pt;z-index:251678720;visibility:visible;mso-wrap-style:square;mso-width-percent:0;mso-height-percent:0;mso-wrap-distance-left:9pt;mso-wrap-distance-top:0;mso-wrap-distance-right:9pt;mso-wrap-distance-bottom:0;mso-position-horizontal:absolute;mso-position-horizontal-relative:text;mso-position-vertical:absolute;mso-position-vertical-relative:text;mso-width-percent:0;mso-height-percent:0;mso-width-relative:margin;mso-height-relative:margin;v-text-anchor:middle" coordsize="486410,473710" o:gfxdata="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" path="m470054,151463nsc479958,176417,485449,202826,486294,229567r-243089,7288l470054,151463xem470054,151463nfc479958,176417,485449,202826,486294,229567e" filled="f" strokecolor="#0070c0" strokeweight="4.5pt">
+              <v:shape w14:anchorId="6E32E99A" id="Arco 14" o:spid="_x0000_s1026" style="position:absolute;margin-left:15pt;margin-top:.95pt;width:38.3pt;height:37.3pt;z-index:251678720;visibility:visible;mso-wrap-style:square;mso-width-percent:0;mso-height-percent:0;mso-wrap-distance-left:9pt;mso-wrap-distance-top:0;mso-wrap-distance-right:9pt;mso-wrap-distance-bottom:0;mso-position-horizontal:absolute;mso-position-horizontal-relative:text;mso-position-vertical:absolute;mso-position-vertical-relative:text;mso-width-percent:0;mso-height-percent:0;mso-width-relative:margin;mso-height-relative:margin;v-text-anchor:middle" coordsize="486410,473710" o:gfxdata="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" path="m470054,151463nsc479958,176417,485449,202826,486294,229567r-243089,7288l470054,151463xem470054,151463nfc479958,176417,485449,202826,486294,229567e" filled="f" strokecolor="#0070c0" strokeweight="4.5pt">
                 <v:path arrowok="t" o:connecttype="custom" o:connectlocs="470054,151463;486294,229567" o:connectangles="0,0"/>
               </v:shape>
             </w:pict>
@@ -1269,9 +1269,10 @@
     <w:p>
       <w:pPr>
         <w:spacing w:line="200" w:lineRule="exact"/>
-      </w:pPr>
-      <w:bookmarkStart w:id="0" w:name="_GoBack"/>
-      <w:bookmarkEnd w:id="0"/>
+        <w:rPr>
+          <w:lang w:val="es-ES"/>
+        </w:rPr>
+      </w:pPr>
     </w:p>
     <w:p>
       <w:pPr>
@@ -1516,7 +1517,7 @@
       <w:r>
         <w:pict>
           <v:shape id="_x0000_s1085" type="#_x0000_t75" style="position:absolute;left:0;text-align:left;margin-left:24.25pt;margin-top:20.35pt;width:54pt;height:13.9pt;z-index:-251661312;mso-position-horizontal-relative:page">
-            <v:imagedata r:id="rId18" o:title=""/>
+            <v:imagedata r:id="rId19" o:title=""/>
             <w10:wrap anchorx="page"/>
           </v:shape>
         </w:pict>
@@ -1546,7 +1547,7 @@
       <w:r>
         <w:pict>
           <v:shape id="_x0000_s1078" type="#_x0000_t75" style="position:absolute;left:0;text-align:left;margin-left:24.25pt;margin-top:.2pt;width:54pt;height:13.9pt;z-index:-251659264;mso-position-horizontal-relative:page">
-            <v:imagedata r:id="rId18" o:title=""/>
+            <v:imagedata r:id="rId19" o:title=""/>
             <w10:wrap anchorx="page"/>
           </v:shape>
         </w:pict>
@@ -1576,7 +1577,7 @@
       <w:r>
         <w:pict>
           <v:shape id="_x0000_s1071" type="#_x0000_t75" style="position:absolute;left:0;text-align:left;margin-left:24.25pt;margin-top:40.75pt;width:54pt;height:13.9pt;z-index:-251657216;mso-position-horizontal-relative:page">
-            <v:imagedata r:id="rId18" o:title=""/>
+            <v:imagedata r:id="rId19" o:title=""/>
             <w10:wrap anchorx="page"/>
           </v:shape>
         </w:pict>
@@ -1607,7 +1608,7 @@
         <w:pict>
           <v:group id="_x0000_s1058" style="position:absolute;left:0;text-align:left;margin-left:24.25pt;margin-top:59.8pt;width:160.05pt;height:16.15pt;z-index:-251655168;mso-position-horizontal-relative:page" coordorigin="485,1196" coordsize="3201,323">
             <v:shape id="_x0000_s1064" type="#_x0000_t75" style="position:absolute;left:485;top:1230;width:1382;height:278">
-              <v:imagedata r:id="rId19" o:title=""/>
+              <v:imagedata r:id="rId20" o:title=""/>
             </v:shape>
             <v:shape id="_x0000_s1063" style="position:absolute;left:2573;top:1221;width:347;height:288" coordorigin="2573,1221" coordsize="347,288" path="m2573,1331r97,71l2639,1509r107,-59l2853,1509r-31,-107l2919,1331r-126,-7l2746,1221r-47,103l2573,1331xe" fillcolor="#5b9bd4" stroked="f">
               <v:path arrowok="t"/>
@@ -1631,7 +1632,7 @@
       <w:r>
         <w:pict>
           <v:shape id="_x0000_s1057" type="#_x0000_t75" style="position:absolute;left:0;text-align:left;margin-left:24.25pt;margin-top:101.7pt;width:61.3pt;height:13.8pt;z-index:-251654144;mso-position-horizontal-relative:page">
-            <v:imagedata r:id="rId20" o:title=""/>
+            <v:imagedata r:id="rId21" o:title=""/>
             <w10:wrap anchorx="page"/>
           </v:shape>
         </w:pict>
@@ -1662,7 +1663,7 @@
         <w:pict>
           <v:group id="_x0000_s1044" style="position:absolute;left:0;text-align:left;margin-left:24.25pt;margin-top:80.2pt;width:160.4pt;height:15.4pt;z-index:-251652096;mso-position-horizontal-relative:page" coordorigin="485,1604" coordsize="3208,308">
             <v:shape id="_x0000_s1050" type="#_x0000_t75" style="position:absolute;left:485;top:1624;width:1562;height:278">
-              <v:imagedata r:id="rId21" o:title=""/>
+              <v:imagedata r:id="rId22" o:title=""/>
             </v:shape>
             <v:shape id="_x0000_s1049" style="position:absolute;left:2572;top:1614;width:346;height:288" coordorigin="2572,1614" coordsize="346,288" path="m2572,1724r97,71l2638,1902r107,-59l2852,1902r-31,-107l2919,1724r-127,-7l2745,1614r-47,103l2572,1724xe" fillcolor="#5b9bd4" stroked="f">
               <v:path arrowok="t"/>
@@ -1816,7 +1817,7 @@
       <w:r>
         <w:pict>
           <v:shape id="_x0000_s1037" type="#_x0000_t75" style="position:absolute;left:0;text-align:left;margin-left:24.25pt;margin-top:.6pt;width:61.3pt;height:13.9pt;z-index:-251651072;mso-position-horizontal-relative:page">
-            <v:imagedata r:id="rId20" o:title=""/>
+            <v:imagedata r:id="rId21" o:title=""/>
             <w10:wrap anchorx="page"/>
           </v:shape>
         </w:pict>
@@ -1922,7 +1923,7 @@
       <w:r>
         <w:pict>
           <v:shape id="_x0000_s1036" type="#_x0000_t75" style="position:absolute;left:0;text-align:left;margin-left:25.1pt;margin-top:.15pt;width:61.3pt;height:13.9pt;z-index:-251649024;mso-position-horizontal-relative:page">
-            <v:imagedata r:id="rId20" o:title=""/>
+            <v:imagedata r:id="rId21" o:title=""/>
             <w10:wrap anchorx="page"/>
           </v:shape>
         </w:pict>
@@ -1979,6 +1980,7 @@
           <w:szCs w:val="30"/>
         </w:rPr>
       </w:pPr>
+      <w:bookmarkStart w:id="0" w:name="_GoBack"/>
       <w:r>
         <w:rPr>
           <w:rFonts w:ascii="Calibri" w:eastAsia="Calibri" w:hAnsi="Calibri" w:cs="Calibri"/>
@@ -2032,6 +2034,7 @@
         <w:t>ES</w:t>
       </w:r>
     </w:p>
+    <w:bookmarkEnd w:id="0"/>
     <w:p>
       <w:pPr>
         <w:spacing w:before="10" w:line="220" w:lineRule="exact"/>
@@ -2644,7 +2647,9 @@
             <wp:extent cx="1487978" cy="1428750"/>
             <wp:effectExtent l="0" t="0" r="0" b="0"/>
             <wp:wrapNone/>
-            <wp:docPr id="2" name="Imagen 2" descr="C:\Users\Soporte\Downloads\qr-code (70).png"/>
+            <wp:docPr id="2" name="Imagen 2" descr="C:\Users\Soporte\Downloads\qr-code (70).png">
+              <a:hlinkClick xmlns:a="http://schemas.openxmlformats.org/drawingml/2006/main" r:id="rId23"/>
+            </wp:docPr>
             <wp:cNvGraphicFramePr>
               <a:graphicFrameLocks xmlns:a="http://schemas.openxmlformats.org/drawingml/2006/main" noChangeAspect="1"/>
             </wp:cNvGraphicFramePr>
@@ -2658,7 +2663,7 @@
                     </pic:cNvPicPr>
                   </pic:nvPicPr>
                   <pic:blipFill rotWithShape="1">
-                    <a:blip r:embed="rId22" cstate="print">
+                    <a:blip r:embed="rId24" cstate="print">
                       <a:extLst>
                         <a:ext uri="{28A0092B-C50C-407E-A947-70E740481C1C}">
                           <a14:useLocalDpi xmlns:a14="http://schemas.microsoft.com/office/drawing/2010/main" val="0"/>
@@ -4684,7 +4689,7 @@
         <w:pict>
           <v:group id="_x0000_s1033" style="position:absolute;left:0;text-align:left;margin-left:243.75pt;margin-top:33.9pt;width:318.3pt;height:9.35pt;z-index:-251665408;mso-position-horizontal-relative:page" coordorigin="4875,678" coordsize="6366,187">
             <v:shape id="_x0000_s1035" type="#_x0000_t75" style="position:absolute;left:4939;top:678;width:6242;height:187">
-              <v:imagedata r:id="rId10" o:title=""/>
+              <v:imagedata r:id="rId11" o:title=""/>
             </v:shape>
             <v:shape id="_x0000_s1034" style="position:absolute;left:4890;top:736;width:6336;height:0" coordorigin="4890,736" coordsize="6336,0" path="m4890,736r6336,e" filled="f" strokeweight="1.5pt">
               <v:path arrowok="t"/>
@@ -4695,8 +4700,8 @@
       </w:r>
       <w:r>
         <w:pict>
-          <v:shape id="_x0000_i1032" type="#_x0000_t75" style="width:30pt;height:30pt">
-            <v:imagedata r:id="rId23" o:title=""/>
+          <v:shape id="_x0000_i1032" type="#_x0000_t75" style="width:29.65pt;height:29.65pt">
+            <v:imagedata r:id="rId25" o:title=""/>
           </v:shape>
         </w:pict>
       </w:r>
@@ -13059,7 +13064,7 @@
                           </pic:cNvPicPr>
                         </pic:nvPicPr>
                         <pic:blipFill>
-                          <a:blip r:embed="rId24">
+                          <a:blip r:embed="rId26">
                             <a:extLst>
                               <a:ext uri="{28A0092B-C50C-407E-A947-70E740481C1C}">
                                 <a14:useLocalDpi xmlns:a14="http://schemas.microsoft.com/office/drawing/2010/main" val="0"/>
@@ -13105,12 +13110,12 @@
           </mc:Choice>
           <mc:Fallback>
             <w:pict>
-              <v:group w14:anchorId="31FD777F" id="Grupo 4" o:spid="_x0000_s1026" style="position:absolute;margin-left:-305.35pt;margin-top:297.2pt;width:757.65pt;height:148pt;rotation:-90;z-index:-251639808;mso-position-horizontal-relative:margin;mso-position-vertical-relative:page" coordsize="11899,2960" o:gfxdata="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">
+              <v:group w14:anchorId="18266E92" id="Grupo 4" o:spid="_x0000_s1026" style="position:absolute;margin-left:-305.35pt;margin-top:297.2pt;width:757.65pt;height:148pt;rotation:-90;z-index:-251639808;mso-position-horizontal-relative:margin;mso-position-vertical-relative:page" coordsize="11899,2960" o:gfxdata="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">
                 <v:shape id="Freeform 95" o:spid="_x0000_s1027" style="position:absolute;width:11899;height:2960;visibility:visible;mso-wrap-style:square;v-text-anchor:top" coordsize="11899,2960" o:gfxdata="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" path="m11899,2960l11899,,,,,2960r11899,xe" fillcolor="#2d75b6" stroked="f">
                   <v:path arrowok="t" o:connecttype="custom" o:connectlocs="11899,2960;11899,0;0,0;0,2960;11899,2960" o:connectangles="0,0,0,0,0"/>
                 </v:shape>
                 <v:shape id="Picture 100" o:spid="_x0000_s1028" type="#_x0000_t75" style="position:absolute;left:311;top:160;width:2525;height:2735;visibility:visible;mso-wrap-style:square" o:gfxdata="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">
-                  <v:imagedata r:id="rId17" o:title=""/>
+                  <v:imagedata r:id="rId18" o:title=""/>
                 </v:shape>
                 <w10:wrap anchorx="margin" anchory="page"/>
               </v:group>
@@ -16084,7 +16089,7 @@
           </mc:Choice>
           <mc:Fallback>
             <w:pict>
-              <v:oval w14:anchorId="52500C39" id="Elipse 13" o:spid="_x0000_s1026" style="position:absolute;margin-left:6.2pt;margin-top:3.85pt;width:137.4pt;height:166.9pt;z-index:251677696;visibility:visible;mso-wrap-style:square;mso-width-percent:0;mso-height-percent:0;mso-wrap-distance-left:9pt;mso-wrap-distance-top:0;mso-wrap-distance-right:9pt;mso-wrap-distance-bottom:0;mso-position-horizontal:absolute;mso-position-horizontal-relative:text;mso-position-vertical:absolute;mso-position-vertical-relative:text;mso-width-percent:0;mso-height-percent:0;mso-width-relative:margin;mso-height-relative:margin;v-text-anchor:middle" o:gfxdata="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" fillcolor="white [3212]" strokecolor="white [3212]" strokeweight="2pt"/>
+              <v:oval w14:anchorId="42E4AAE7" id="Elipse 13" o:spid="_x0000_s1026" style="position:absolute;margin-left:6.2pt;margin-top:3.85pt;width:137.4pt;height:166.9pt;z-index:251677696;visibility:visible;mso-wrap-style:square;mso-width-percent:0;mso-height-percent:0;mso-wrap-distance-left:9pt;mso-wrap-distance-top:0;mso-wrap-distance-right:9pt;mso-wrap-distance-bottom:0;mso-position-horizontal:absolute;mso-position-horizontal-relative:text;mso-position-vertical:absolute;mso-position-vertical-relative:text;mso-width-percent:0;mso-height-percent:0;mso-width-relative:margin;mso-height-relative:margin;v-text-anchor:middle" o:gfxdata="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" fillcolor="white [3212]" strokecolor="white [3212]" strokeweight="2pt"/>
             </w:pict>
           </mc:Fallback>
         </mc:AlternateContent>
@@ -17775,4 +17780,16 @@
   <a:objectDefaults/>
   <a:extraClrSchemeLst/>
 </a:theme>
+</file>
+
+<file path=customXml/item1.xml><?xml version="1.0" encoding="utf-8"?>
+<b:Sources xmlns:b="http://schemas.openxmlformats.org/officeDocument/2006/bibliography" xmlns="http://schemas.openxmlformats.org/officeDocument/2006/bibliography" SelectedStyle="\APASixthEditionOfficeOnline.xsl" StyleName="APA" Version="6"/>
+</file>
+
+<file path=customXml/itemProps1.xml><?xml version="1.0" encoding="utf-8"?>
+<ds:datastoreItem xmlns:ds="http://schemas.openxmlformats.org/officeDocument/2006/customXml" ds:itemID="{22154B40-DD35-4AA5-A0E0-3757892EE734}">
+  <ds:schemaRefs>
+    <ds:schemaRef ds:uri="http://schemas.openxmlformats.org/officeDocument/2006/bibliography"/>
+  </ds:schemaRefs>
+</ds:datastoreItem>
 </file>
</xml_diff>